<commit_message>
Escolha do Ciclo de Vida do projeto - SCRUM
Escolha do Ciclo de Vida do projeto - SCRUM
</commit_message>
<xml_diff>
--- a/Documentacao/PropostaSIColetaLixo.docx
+++ b/Documentacao/PropostaSIColetaLixo.docx
@@ -71,21 +71,41 @@
         <w:rPr>
           <w:rFonts w:ascii="Arial" w:hAnsi="Arial" w:cs="Arial"/>
         </w:rPr>
-        <w:t xml:space="preserve">Definição de Requisitos, onde devemos levantar os requisitos, após isso o Planejamento das atividades, após isso Modelagem do sistema, Construção e Testes que serão feitos durante a execução, </w:t>
+        <w:t>Definição de Requisitos, onde devemos levantar os requisitos, após isso o Planejamento das atividades, após isso Modelagem do sistema, Construção e Testes que serão feitos durante a execução, Manualização e Capacitação de equipe de TI para dar todo o suporte necessário ao usuário, e a Implantação do sistema. Por se tratar de um modelo não linear, é possível ir e voltar nas etapas sem nenhum problema.</w:t>
       </w:r>
-      <w:proofErr w:type="spellStart"/>
+    </w:p>
+    <w:p>
+      <w:pPr>
+        <w:rPr>
+          <w:rFonts w:ascii="Arial" w:hAnsi="Arial" w:cs="Arial"/>
+        </w:rPr>
+      </w:pPr>
+    </w:p>
+    <w:p>
+      <w:pPr>
+        <w:rPr>
+          <w:rFonts w:ascii="Arial" w:hAnsi="Arial" w:cs="Arial"/>
+        </w:rPr>
+      </w:pPr>
+    </w:p>
+    <w:p>
+      <w:pPr>
+        <w:rPr>
+          <w:rFonts w:ascii="Arial" w:hAnsi="Arial" w:cs="Arial"/>
+        </w:rPr>
+      </w:pPr>
+    </w:p>
+    <w:p>
+      <w:pPr>
+        <w:rPr>
+          <w:rFonts w:ascii="Arial" w:hAnsi="Arial" w:cs="Arial"/>
+        </w:rPr>
+      </w:pPr>
       <w:r>
         <w:rPr>
           <w:rFonts w:ascii="Arial" w:hAnsi="Arial" w:cs="Arial"/>
         </w:rPr>
-        <w:t>Manualização</w:t>
-      </w:r>
-      <w:proofErr w:type="spellEnd"/>
-      <w:r>
-        <w:rPr>
-          <w:rFonts w:ascii="Arial" w:hAnsi="Arial" w:cs="Arial"/>
-        </w:rPr>
-        <w:t xml:space="preserve"> e Capacitação de equipe de TI para dar todo o suporte necessário ao usuário, e a Implantação do sistema. Por se tratar de um modelo não linear, é possível ir e voltar nas etapas sem nenhum problema.</w:t>
+        <w:t>O SCRUM pode ser aplicado ao projeto, pelo modelo escolhido ser o modelo Espiral (um modelo ágil) e a metodologia SCRUM só poder ser aplicada em apenas modelos ágeis.</w:t>
       </w:r>
     </w:p>
     <w:sectPr>

</xml_diff>